<commit_message>
added intro and conclusion of chap 2
</commit_message>
<xml_diff>
--- a/Simulation de l'environnement de prod.docx
+++ b/Simulation de l'environnement de prod.docx
@@ -147,7 +147,7 @@
     </w:p>
     <w:p>
       <w:pPr>
-        <w:pStyle w:val="Paragraphedeliste"/>
+        <w:pStyle w:val="ListParagraph"/>
         <w:numPr>
           <w:ilvl w:val="0"/>
           <w:numId w:val="2"/>
@@ -303,7 +303,7 @@
     </w:p>
     <w:p>
       <w:pPr>
-        <w:pStyle w:val="Paragraphedeliste"/>
+        <w:pStyle w:val="ListParagraph"/>
         <w:rPr>
           <w:b/>
           <w:bCs/>
@@ -371,7 +371,16 @@
     </w:p>
     <w:p>
       <w:pPr>
-        <w:pStyle w:val="Paragraphedeliste"/>
+        <w:pStyle w:val="ListParagraph"/>
+        <w:rPr>
+          <w:b/>
+          <w:bCs/>
+        </w:rPr>
+      </w:pPr>
+    </w:p>
+    <w:p>
+      <w:pPr>
+        <w:pStyle w:val="ListParagraph"/>
         <w:rPr>
           <w:b/>
           <w:bCs/>
@@ -382,13 +391,13 @@
           <w:noProof/>
         </w:rPr>
         <w:drawing>
-          <wp:anchor distT="0" distB="0" distL="114300" distR="114300" simplePos="0" relativeHeight="251676672" behindDoc="1" locked="0" layoutInCell="1" allowOverlap="1" wp14:anchorId="76F2191C" wp14:editId="54983D38">
+          <wp:anchor distT="0" distB="0" distL="114300" distR="114300" simplePos="0" relativeHeight="251656704" behindDoc="1" locked="0" layoutInCell="1" allowOverlap="1" wp14:anchorId="76F2191C" wp14:editId="4EB87555">
             <wp:simplePos x="0" y="0"/>
             <wp:positionH relativeFrom="column">
-              <wp:posOffset>514335</wp:posOffset>
+              <wp:posOffset>2437765</wp:posOffset>
             </wp:positionH>
             <wp:positionV relativeFrom="paragraph">
-              <wp:posOffset>126808</wp:posOffset>
+              <wp:posOffset>10160</wp:posOffset>
             </wp:positionV>
             <wp:extent cx="856061" cy="648586"/>
             <wp:effectExtent l="0" t="0" r="0" b="0"/>
@@ -422,7 +431,7 @@
                   <pic:spPr bwMode="auto">
                     <a:xfrm>
                       <a:off x="0" y="0"/>
-                      <a:ext cx="857010" cy="649305"/>
+                      <a:ext cx="856061" cy="648586"/>
                     </a:xfrm>
                     <a:prstGeom prst="rect">
                       <a:avLst/>
@@ -447,25 +456,16 @@
     </w:p>
     <w:p>
       <w:pPr>
-        <w:pStyle w:val="Paragraphedeliste"/>
-        <w:rPr>
-          <w:b/>
-          <w:bCs/>
-        </w:rPr>
-      </w:pPr>
-    </w:p>
-    <w:p>
-      <w:pPr>
-        <w:pStyle w:val="Paragraphedeliste"/>
-        <w:rPr>
-          <w:b/>
-          <w:bCs/>
-        </w:rPr>
-      </w:pPr>
-    </w:p>
-    <w:p>
-      <w:pPr>
-        <w:pStyle w:val="Paragraphedeliste"/>
+        <w:pStyle w:val="ListParagraph"/>
+        <w:rPr>
+          <w:b/>
+          <w:bCs/>
+        </w:rPr>
+      </w:pPr>
+    </w:p>
+    <w:p>
+      <w:pPr>
+        <w:pStyle w:val="ListParagraph"/>
         <w:rPr>
           <w:b/>
           <w:bCs/>
@@ -479,29 +479,19 @@
         </w:rPr>
         <w:t xml:space="preserve">                      </w:t>
       </w:r>
-      <w:proofErr w:type="spellStart"/>
-      <w:r>
-        <w:rPr>
-          <w:b/>
-          <w:bCs/>
-          <w:color w:val="1F3864" w:themeColor="accent1" w:themeShade="80"/>
-        </w:rPr>
-        <w:t>NiFiKop</w:t>
-      </w:r>
-      <w:proofErr w:type="spellEnd"/>
-    </w:p>
-    <w:p>
-      <w:pPr>
-        <w:pStyle w:val="Paragraphedeliste"/>
-        <w:rPr>
-          <w:b/>
-          <w:bCs/>
-        </w:rPr>
-      </w:pPr>
-    </w:p>
-    <w:p>
-      <w:pPr>
-        <w:pStyle w:val="Paragraphedeliste"/>
+    </w:p>
+    <w:p>
+      <w:pPr>
+        <w:pStyle w:val="ListParagraph"/>
+        <w:rPr>
+          <w:b/>
+          <w:bCs/>
+        </w:rPr>
+      </w:pPr>
+    </w:p>
+    <w:p>
+      <w:pPr>
+        <w:pStyle w:val="ListParagraph"/>
         <w:numPr>
           <w:ilvl w:val="0"/>
           <w:numId w:val="2"/>
@@ -561,7 +551,7 @@
     </w:p>
     <w:p>
       <w:pPr>
-        <w:pStyle w:val="Paragraphedeliste"/>
+        <w:pStyle w:val="ListParagraph"/>
       </w:pPr>
       <w:r>
         <w:t xml:space="preserve">Minikube </w:t>
@@ -616,12 +606,12 @@
     </w:p>
     <w:p>
       <w:pPr>
-        <w:pStyle w:val="Paragraphedeliste"/>
-      </w:pPr>
-    </w:p>
-    <w:p>
-      <w:pPr>
-        <w:pStyle w:val="Paragraphedeliste"/>
+        <w:pStyle w:val="ListParagraph"/>
+      </w:pPr>
+    </w:p>
+    <w:p>
+      <w:pPr>
+        <w:pStyle w:val="ListParagraph"/>
         <w:rPr>
           <w:b/>
           <w:bCs/>
@@ -639,7 +629,7 @@
     <w:bookmarkEnd w:id="0"/>
     <w:p>
       <w:pPr>
-        <w:pStyle w:val="Paragraphedeliste"/>
+        <w:pStyle w:val="ListParagraph"/>
       </w:pPr>
       <w:r>
         <w:object w:dxaOrig="9072" w:dyaOrig="2160" w14:anchorId="6C217F16">
@@ -662,10 +652,10 @@
             <v:path o:extrusionok="f" gradientshapeok="t" o:connecttype="rect"/>
             <o:lock v:ext="edit" aspectratio="t"/>
           </v:shapetype>
-          <v:shape id="_x0000_i1031" type="#_x0000_t75" style="width:453.75pt;height:108pt" o:ole="">
+          <v:shape id="_x0000_i1025" type="#_x0000_t75" style="width:453.75pt;height:108pt" o:ole="">
             <v:imagedata r:id="rId12" o:title=""/>
           </v:shape>
-          <o:OLEObject Type="Embed" ProgID="Word.OpenDocumentText.12" ShapeID="_x0000_i1031" DrawAspect="Content" ObjectID="_1753614245" r:id="rId13"/>
+          <o:OLEObject Type="Embed" ProgID="Word.OpenDocumentText.12" ShapeID="_x0000_i1025" DrawAspect="Content" ObjectID="_1753611755" r:id="rId13"/>
         </w:object>
       </w:r>
       <w:r>
@@ -678,9 +668,12 @@
     </w:p>
     <w:p>
       <w:pPr>
-        <w:pStyle w:val="Paragraphedeliste"/>
-      </w:pPr>
-      <w:r>
+        <w:pStyle w:val="ListParagraph"/>
+      </w:pPr>
+      <w:r>
+        <w:rPr>
+          <w:noProof/>
+        </w:rPr>
         <w:drawing>
           <wp:anchor distT="0" distB="0" distL="114300" distR="114300" simplePos="0" relativeHeight="251651072" behindDoc="0" locked="0" layoutInCell="1" allowOverlap="1" wp14:anchorId="29AE09C8" wp14:editId="1F3111E5">
             <wp:simplePos x="0" y="0"/>
@@ -740,72 +733,72 @@
     </w:p>
     <w:p>
       <w:pPr>
-        <w:pStyle w:val="Paragraphedeliste"/>
-      </w:pPr>
-    </w:p>
-    <w:p>
-      <w:pPr>
-        <w:pStyle w:val="Paragraphedeliste"/>
-      </w:pPr>
-    </w:p>
-    <w:p>
-      <w:pPr>
-        <w:pStyle w:val="Paragraphedeliste"/>
-      </w:pPr>
-    </w:p>
-    <w:p>
-      <w:pPr>
-        <w:pStyle w:val="Paragraphedeliste"/>
-      </w:pPr>
-    </w:p>
-    <w:p>
-      <w:pPr>
-        <w:pStyle w:val="Paragraphedeliste"/>
-      </w:pPr>
-    </w:p>
-    <w:p>
-      <w:pPr>
-        <w:pStyle w:val="Paragraphedeliste"/>
-      </w:pPr>
-    </w:p>
-    <w:p>
-      <w:pPr>
-        <w:pStyle w:val="Paragraphedeliste"/>
-      </w:pPr>
-    </w:p>
-    <w:p>
-      <w:pPr>
-        <w:pStyle w:val="Paragraphedeliste"/>
-      </w:pPr>
-    </w:p>
-    <w:p>
-      <w:pPr>
-        <w:pStyle w:val="Paragraphedeliste"/>
-      </w:pPr>
-    </w:p>
-    <w:p>
-      <w:pPr>
-        <w:pStyle w:val="Paragraphedeliste"/>
-      </w:pPr>
-    </w:p>
-    <w:p>
-      <w:pPr>
-        <w:pStyle w:val="Paragraphedeliste"/>
-      </w:pPr>
-    </w:p>
-    <w:p>
-      <w:pPr>
-        <w:pStyle w:val="Paragraphedeliste"/>
-      </w:pPr>
-    </w:p>
-    <w:p>
-      <w:pPr>
-        <w:pStyle w:val="Paragraphedeliste"/>
-      </w:pPr>
-    </w:p>
-    <w:p>
-      <w:pPr>
-        <w:pStyle w:val="Paragraphedeliste"/>
+        <w:pStyle w:val="ListParagraph"/>
+      </w:pPr>
+    </w:p>
+    <w:p>
+      <w:pPr>
+        <w:pStyle w:val="ListParagraph"/>
+      </w:pPr>
+    </w:p>
+    <w:p>
+      <w:pPr>
+        <w:pStyle w:val="ListParagraph"/>
+      </w:pPr>
+    </w:p>
+    <w:p>
+      <w:pPr>
+        <w:pStyle w:val="ListParagraph"/>
+      </w:pPr>
+    </w:p>
+    <w:p>
+      <w:pPr>
+        <w:pStyle w:val="ListParagraph"/>
+      </w:pPr>
+    </w:p>
+    <w:p>
+      <w:pPr>
+        <w:pStyle w:val="ListParagraph"/>
+      </w:pPr>
+    </w:p>
+    <w:p>
+      <w:pPr>
+        <w:pStyle w:val="ListParagraph"/>
+      </w:pPr>
+    </w:p>
+    <w:p>
+      <w:pPr>
+        <w:pStyle w:val="ListParagraph"/>
+      </w:pPr>
+    </w:p>
+    <w:p>
+      <w:pPr>
+        <w:pStyle w:val="ListParagraph"/>
+      </w:pPr>
+    </w:p>
+    <w:p>
+      <w:pPr>
+        <w:pStyle w:val="ListParagraph"/>
+      </w:pPr>
+    </w:p>
+    <w:p>
+      <w:pPr>
+        <w:pStyle w:val="ListParagraph"/>
+      </w:pPr>
+    </w:p>
+    <w:p>
+      <w:pPr>
+        <w:pStyle w:val="ListParagraph"/>
+      </w:pPr>
+    </w:p>
+    <w:p>
+      <w:pPr>
+        <w:pStyle w:val="ListParagraph"/>
+      </w:pPr>
+    </w:p>
+    <w:p>
+      <w:pPr>
+        <w:pStyle w:val="ListParagraph"/>
         <w:numPr>
           <w:ilvl w:val="0"/>
           <w:numId w:val="2"/>
@@ -866,7 +859,7 @@
     </w:p>
     <w:p>
       <w:pPr>
-        <w:pStyle w:val="Paragraphedeliste"/>
+        <w:pStyle w:val="ListParagraph"/>
       </w:pPr>
       <w:r>
         <w:t xml:space="preserve">Nifikop, un opérateur Kubernetes spécialement conçu pour Apache NiFi, a joué un rôle essentiel dans la simplification du déploiement et de la gestion des instances NiFi au sein du cluster. En utilisant le graphique Helm de Nifikop, </w:t>
@@ -880,27 +873,27 @@
     </w:p>
     <w:p>
       <w:pPr>
-        <w:pStyle w:val="Paragraphedeliste"/>
+        <w:pStyle w:val="ListParagraph"/>
       </w:pPr>
     </w:p>
     <w:bookmarkStart w:id="1" w:name="_MON_1753607114"/>
     <w:bookmarkEnd w:id="1"/>
     <w:p>
       <w:pPr>
-        <w:pStyle w:val="Paragraphedeliste"/>
+        <w:pStyle w:val="ListParagraph"/>
       </w:pPr>
       <w:r>
         <w:object w:dxaOrig="9072" w:dyaOrig="3870" w14:anchorId="144712BE">
-          <v:shape id="_x0000_i1038" type="#_x0000_t75" style="width:408.55pt;height:174.15pt" o:ole="">
+          <v:shape id="_x0000_i1026" type="#_x0000_t75" style="width:408.75pt;height:174pt" o:ole="">
             <v:imagedata r:id="rId15" o:title=""/>
           </v:shape>
-          <o:OLEObject Type="Embed" ProgID="Word.OpenDocumentText.12" ShapeID="_x0000_i1038" DrawAspect="Content" ObjectID="_1753614246" r:id="rId16"/>
+          <o:OLEObject Type="Embed" ProgID="Word.OpenDocumentText.12" ShapeID="_x0000_i1026" DrawAspect="Content" ObjectID="_1753611756" r:id="rId16"/>
         </w:object>
       </w:r>
     </w:p>
     <w:p>
       <w:pPr>
-        <w:pStyle w:val="Paragraphedeliste"/>
+        <w:pStyle w:val="ListParagraph"/>
         <w:numPr>
           <w:ilvl w:val="0"/>
           <w:numId w:val="2"/>
@@ -962,7 +955,7 @@
     </w:p>
     <w:p>
       <w:pPr>
-        <w:pStyle w:val="Paragraphedeliste"/>
+        <w:pStyle w:val="ListParagraph"/>
         <w:numPr>
           <w:ilvl w:val="0"/>
           <w:numId w:val="3"/>
@@ -986,7 +979,7 @@
     </w:p>
     <w:p>
       <w:pPr>
-        <w:pStyle w:val="Paragraphedeliste"/>
+        <w:pStyle w:val="ListParagraph"/>
         <w:shd w:val="clear" w:color="auto" w:fill="1F1F1F"/>
         <w:spacing w:after="0" w:line="285" w:lineRule="atLeast"/>
         <w:rPr>
@@ -1054,7 +1047,7 @@
     </w:p>
     <w:p>
       <w:pPr>
-        <w:pStyle w:val="Paragraphedeliste"/>
+        <w:pStyle w:val="ListParagraph"/>
         <w:shd w:val="clear" w:color="auto" w:fill="1F1F1F"/>
         <w:spacing w:after="0" w:line="285" w:lineRule="atLeast"/>
         <w:rPr>
@@ -1068,7 +1061,7 @@
     </w:p>
     <w:p>
       <w:pPr>
-        <w:pStyle w:val="Paragraphedeliste"/>
+        <w:pStyle w:val="ListParagraph"/>
         <w:shd w:val="clear" w:color="auto" w:fill="1F1F1F"/>
         <w:spacing w:after="0" w:line="285" w:lineRule="atLeast"/>
         <w:rPr>
@@ -1166,7 +1159,7 @@
     </w:p>
     <w:p>
       <w:pPr>
-        <w:pStyle w:val="Paragraphedeliste"/>
+        <w:pStyle w:val="ListParagraph"/>
         <w:rPr>
           <w:lang w:val="en-US"/>
         </w:rPr>
@@ -1174,7 +1167,7 @@
     </w:p>
     <w:p>
       <w:pPr>
-        <w:pStyle w:val="Paragraphedeliste"/>
+        <w:pStyle w:val="ListParagraph"/>
         <w:numPr>
           <w:ilvl w:val="0"/>
           <w:numId w:val="3"/>
@@ -1200,16 +1193,16 @@
       </w:pPr>
       <w:r>
         <w:object w:dxaOrig="9072" w:dyaOrig="7290" w14:anchorId="031BE82E">
-          <v:shape id="_x0000_i1071" type="#_x0000_t75" style="width:309.75pt;height:248.65pt" o:ole="">
+          <v:shape id="_x0000_i1027" type="#_x0000_t75" style="width:309.75pt;height:248.25pt" o:ole="">
             <v:imagedata r:id="rId17" o:title=""/>
           </v:shape>
-          <o:OLEObject Type="Embed" ProgID="Word.OpenDocumentText.12" ShapeID="_x0000_i1071" DrawAspect="Content" ObjectID="_1753614247" r:id="rId18"/>
+          <o:OLEObject Type="Embed" ProgID="Word.OpenDocumentText.12" ShapeID="_x0000_i1027" DrawAspect="Content" ObjectID="_1753611757" r:id="rId18"/>
         </w:object>
       </w:r>
     </w:p>
     <w:p>
       <w:pPr>
-        <w:pStyle w:val="Paragraphedeliste"/>
+        <w:pStyle w:val="ListParagraph"/>
         <w:numPr>
           <w:ilvl w:val="0"/>
           <w:numId w:val="2"/>
@@ -1234,7 +1227,7 @@
     </w:p>
     <w:p>
       <w:pPr>
-        <w:pStyle w:val="Paragraphedeliste"/>
+        <w:pStyle w:val="ListParagraph"/>
         <w:rPr>
           <w:b/>
           <w:bCs/>
@@ -1245,9 +1238,12 @@
     </w:p>
     <w:p>
       <w:pPr>
-        <w:pStyle w:val="Paragraphedeliste"/>
-      </w:pPr>
-      <w:r>
+        <w:pStyle w:val="ListParagraph"/>
+      </w:pPr>
+      <w:r>
+        <w:rPr>
+          <w:noProof/>
+        </w:rPr>
         <w:drawing>
           <wp:anchor distT="0" distB="0" distL="114300" distR="114300" simplePos="0" relativeHeight="251646976" behindDoc="0" locked="0" layoutInCell="1" allowOverlap="1" wp14:anchorId="1C508931" wp14:editId="748DD3CE">
             <wp:simplePos x="0" y="0"/>
@@ -1307,124 +1303,127 @@
     </w:p>
     <w:p>
       <w:pPr>
-        <w:pStyle w:val="Paragraphedeliste"/>
-      </w:pPr>
-    </w:p>
-    <w:p>
-      <w:pPr>
-        <w:pStyle w:val="Paragraphedeliste"/>
-      </w:pPr>
-    </w:p>
-    <w:p>
-      <w:pPr>
-        <w:pStyle w:val="Paragraphedeliste"/>
-      </w:pPr>
-    </w:p>
-    <w:p>
-      <w:pPr>
-        <w:pStyle w:val="Paragraphedeliste"/>
-      </w:pPr>
-    </w:p>
-    <w:p>
-      <w:pPr>
-        <w:pStyle w:val="Paragraphedeliste"/>
-      </w:pPr>
-    </w:p>
-    <w:p>
-      <w:pPr>
-        <w:pStyle w:val="Paragraphedeliste"/>
-      </w:pPr>
-    </w:p>
-    <w:p>
-      <w:pPr>
-        <w:pStyle w:val="Paragraphedeliste"/>
-      </w:pPr>
-    </w:p>
-    <w:p>
-      <w:pPr>
-        <w:pStyle w:val="Paragraphedeliste"/>
-      </w:pPr>
-    </w:p>
-    <w:p>
-      <w:pPr>
-        <w:pStyle w:val="Paragraphedeliste"/>
-      </w:pPr>
-    </w:p>
-    <w:p>
-      <w:pPr>
-        <w:pStyle w:val="Paragraphedeliste"/>
-      </w:pPr>
-    </w:p>
-    <w:p>
-      <w:pPr>
-        <w:pStyle w:val="Paragraphedeliste"/>
-      </w:pPr>
-    </w:p>
-    <w:p>
-      <w:pPr>
-        <w:pStyle w:val="Paragraphedeliste"/>
-      </w:pPr>
-    </w:p>
-    <w:p>
-      <w:pPr>
-        <w:pStyle w:val="Paragraphedeliste"/>
-      </w:pPr>
-    </w:p>
-    <w:p>
-      <w:pPr>
-        <w:pStyle w:val="Paragraphedeliste"/>
-      </w:pPr>
-    </w:p>
-    <w:p>
-      <w:pPr>
-        <w:pStyle w:val="Paragraphedeliste"/>
-      </w:pPr>
-    </w:p>
-    <w:p>
-      <w:pPr>
-        <w:pStyle w:val="Paragraphedeliste"/>
-      </w:pPr>
-    </w:p>
-    <w:p>
-      <w:pPr>
-        <w:pStyle w:val="Paragraphedeliste"/>
-      </w:pPr>
-    </w:p>
-    <w:p>
-      <w:pPr>
-        <w:pStyle w:val="Paragraphedeliste"/>
-      </w:pPr>
-    </w:p>
-    <w:p>
-      <w:pPr>
-        <w:pStyle w:val="Paragraphedeliste"/>
-      </w:pPr>
-    </w:p>
-    <w:p>
-      <w:pPr>
-        <w:pStyle w:val="Paragraphedeliste"/>
-      </w:pPr>
-    </w:p>
-    <w:p>
-      <w:pPr>
-        <w:pStyle w:val="Paragraphedeliste"/>
-      </w:pPr>
-    </w:p>
-    <w:p>
-      <w:pPr>
-        <w:pStyle w:val="Paragraphedeliste"/>
-      </w:pPr>
-    </w:p>
-    <w:p>
-      <w:pPr>
-        <w:pStyle w:val="Paragraphedeliste"/>
-      </w:pPr>
-    </w:p>
-    <w:p>
-      <w:pPr>
-        <w:pStyle w:val="Paragraphedeliste"/>
-      </w:pPr>
-      <w:r>
+        <w:pStyle w:val="ListParagraph"/>
+      </w:pPr>
+    </w:p>
+    <w:p>
+      <w:pPr>
+        <w:pStyle w:val="ListParagraph"/>
+      </w:pPr>
+    </w:p>
+    <w:p>
+      <w:pPr>
+        <w:pStyle w:val="ListParagraph"/>
+      </w:pPr>
+    </w:p>
+    <w:p>
+      <w:pPr>
+        <w:pStyle w:val="ListParagraph"/>
+      </w:pPr>
+    </w:p>
+    <w:p>
+      <w:pPr>
+        <w:pStyle w:val="ListParagraph"/>
+      </w:pPr>
+    </w:p>
+    <w:p>
+      <w:pPr>
+        <w:pStyle w:val="ListParagraph"/>
+      </w:pPr>
+    </w:p>
+    <w:p>
+      <w:pPr>
+        <w:pStyle w:val="ListParagraph"/>
+      </w:pPr>
+    </w:p>
+    <w:p>
+      <w:pPr>
+        <w:pStyle w:val="ListParagraph"/>
+      </w:pPr>
+    </w:p>
+    <w:p>
+      <w:pPr>
+        <w:pStyle w:val="ListParagraph"/>
+      </w:pPr>
+    </w:p>
+    <w:p>
+      <w:pPr>
+        <w:pStyle w:val="ListParagraph"/>
+      </w:pPr>
+    </w:p>
+    <w:p>
+      <w:pPr>
+        <w:pStyle w:val="ListParagraph"/>
+      </w:pPr>
+    </w:p>
+    <w:p>
+      <w:pPr>
+        <w:pStyle w:val="ListParagraph"/>
+      </w:pPr>
+    </w:p>
+    <w:p>
+      <w:pPr>
+        <w:pStyle w:val="ListParagraph"/>
+      </w:pPr>
+    </w:p>
+    <w:p>
+      <w:pPr>
+        <w:pStyle w:val="ListParagraph"/>
+      </w:pPr>
+    </w:p>
+    <w:p>
+      <w:pPr>
+        <w:pStyle w:val="ListParagraph"/>
+      </w:pPr>
+    </w:p>
+    <w:p>
+      <w:pPr>
+        <w:pStyle w:val="ListParagraph"/>
+      </w:pPr>
+    </w:p>
+    <w:p>
+      <w:pPr>
+        <w:pStyle w:val="ListParagraph"/>
+      </w:pPr>
+    </w:p>
+    <w:p>
+      <w:pPr>
+        <w:pStyle w:val="ListParagraph"/>
+      </w:pPr>
+    </w:p>
+    <w:p>
+      <w:pPr>
+        <w:pStyle w:val="ListParagraph"/>
+      </w:pPr>
+    </w:p>
+    <w:p>
+      <w:pPr>
+        <w:pStyle w:val="ListParagraph"/>
+      </w:pPr>
+    </w:p>
+    <w:p>
+      <w:pPr>
+        <w:pStyle w:val="ListParagraph"/>
+      </w:pPr>
+    </w:p>
+    <w:p>
+      <w:pPr>
+        <w:pStyle w:val="ListParagraph"/>
+      </w:pPr>
+    </w:p>
+    <w:p>
+      <w:pPr>
+        <w:pStyle w:val="ListParagraph"/>
+      </w:pPr>
+    </w:p>
+    <w:p>
+      <w:pPr>
+        <w:pStyle w:val="ListParagraph"/>
+      </w:pPr>
+      <w:r>
+        <w:rPr>
+          <w:noProof/>
+        </w:rPr>
         <w:drawing>
           <wp:anchor distT="0" distB="0" distL="114300" distR="114300" simplePos="0" relativeHeight="251643904" behindDoc="0" locked="0" layoutInCell="1" allowOverlap="1" wp14:anchorId="04D48A22" wp14:editId="0B9707B8">
             <wp:simplePos x="0" y="0"/>
@@ -1484,112 +1483,112 @@
     </w:p>
     <w:p>
       <w:pPr>
-        <w:pStyle w:val="Paragraphedeliste"/>
-      </w:pPr>
-    </w:p>
-    <w:p>
-      <w:pPr>
-        <w:pStyle w:val="Paragraphedeliste"/>
-      </w:pPr>
-    </w:p>
-    <w:p>
-      <w:pPr>
-        <w:pStyle w:val="Paragraphedeliste"/>
-      </w:pPr>
-    </w:p>
-    <w:p>
-      <w:pPr>
-        <w:pStyle w:val="Paragraphedeliste"/>
-      </w:pPr>
-    </w:p>
-    <w:p>
-      <w:pPr>
-        <w:pStyle w:val="Paragraphedeliste"/>
-      </w:pPr>
-    </w:p>
-    <w:p>
-      <w:pPr>
-        <w:pStyle w:val="Paragraphedeliste"/>
-      </w:pPr>
-    </w:p>
-    <w:p>
-      <w:pPr>
-        <w:pStyle w:val="Paragraphedeliste"/>
-      </w:pPr>
-    </w:p>
-    <w:p>
-      <w:pPr>
-        <w:pStyle w:val="Paragraphedeliste"/>
-      </w:pPr>
-    </w:p>
-    <w:p>
-      <w:pPr>
-        <w:pStyle w:val="Paragraphedeliste"/>
-      </w:pPr>
-    </w:p>
-    <w:p>
-      <w:pPr>
-        <w:pStyle w:val="Paragraphedeliste"/>
-      </w:pPr>
-    </w:p>
-    <w:p>
-      <w:pPr>
-        <w:pStyle w:val="Paragraphedeliste"/>
-      </w:pPr>
-    </w:p>
-    <w:p>
-      <w:pPr>
-        <w:pStyle w:val="Paragraphedeliste"/>
-      </w:pPr>
-    </w:p>
-    <w:p>
-      <w:pPr>
-        <w:pStyle w:val="Paragraphedeliste"/>
-      </w:pPr>
-    </w:p>
-    <w:p>
-      <w:pPr>
-        <w:pStyle w:val="Paragraphedeliste"/>
-      </w:pPr>
-    </w:p>
-    <w:p>
-      <w:pPr>
-        <w:pStyle w:val="Paragraphedeliste"/>
-      </w:pPr>
-    </w:p>
-    <w:p>
-      <w:pPr>
-        <w:pStyle w:val="Paragraphedeliste"/>
-      </w:pPr>
-    </w:p>
-    <w:p>
-      <w:pPr>
-        <w:pStyle w:val="Paragraphedeliste"/>
-      </w:pPr>
-    </w:p>
-    <w:p>
-      <w:pPr>
-        <w:pStyle w:val="Paragraphedeliste"/>
-      </w:pPr>
-    </w:p>
-    <w:p>
-      <w:pPr>
-        <w:pStyle w:val="Paragraphedeliste"/>
-      </w:pPr>
-    </w:p>
-    <w:p>
-      <w:pPr>
-        <w:pStyle w:val="Paragraphedeliste"/>
-      </w:pPr>
-    </w:p>
-    <w:p>
-      <w:pPr>
-        <w:pStyle w:val="Paragraphedeliste"/>
-      </w:pPr>
-    </w:p>
-    <w:p>
-      <w:pPr>
-        <w:pStyle w:val="Paragraphedeliste"/>
+        <w:pStyle w:val="ListParagraph"/>
+      </w:pPr>
+    </w:p>
+    <w:p>
+      <w:pPr>
+        <w:pStyle w:val="ListParagraph"/>
+      </w:pPr>
+    </w:p>
+    <w:p>
+      <w:pPr>
+        <w:pStyle w:val="ListParagraph"/>
+      </w:pPr>
+    </w:p>
+    <w:p>
+      <w:pPr>
+        <w:pStyle w:val="ListParagraph"/>
+      </w:pPr>
+    </w:p>
+    <w:p>
+      <w:pPr>
+        <w:pStyle w:val="ListParagraph"/>
+      </w:pPr>
+    </w:p>
+    <w:p>
+      <w:pPr>
+        <w:pStyle w:val="ListParagraph"/>
+      </w:pPr>
+    </w:p>
+    <w:p>
+      <w:pPr>
+        <w:pStyle w:val="ListParagraph"/>
+      </w:pPr>
+    </w:p>
+    <w:p>
+      <w:pPr>
+        <w:pStyle w:val="ListParagraph"/>
+      </w:pPr>
+    </w:p>
+    <w:p>
+      <w:pPr>
+        <w:pStyle w:val="ListParagraph"/>
+      </w:pPr>
+    </w:p>
+    <w:p>
+      <w:pPr>
+        <w:pStyle w:val="ListParagraph"/>
+      </w:pPr>
+    </w:p>
+    <w:p>
+      <w:pPr>
+        <w:pStyle w:val="ListParagraph"/>
+      </w:pPr>
+    </w:p>
+    <w:p>
+      <w:pPr>
+        <w:pStyle w:val="ListParagraph"/>
+      </w:pPr>
+    </w:p>
+    <w:p>
+      <w:pPr>
+        <w:pStyle w:val="ListParagraph"/>
+      </w:pPr>
+    </w:p>
+    <w:p>
+      <w:pPr>
+        <w:pStyle w:val="ListParagraph"/>
+      </w:pPr>
+    </w:p>
+    <w:p>
+      <w:pPr>
+        <w:pStyle w:val="ListParagraph"/>
+      </w:pPr>
+    </w:p>
+    <w:p>
+      <w:pPr>
+        <w:pStyle w:val="ListParagraph"/>
+      </w:pPr>
+    </w:p>
+    <w:p>
+      <w:pPr>
+        <w:pStyle w:val="ListParagraph"/>
+      </w:pPr>
+    </w:p>
+    <w:p>
+      <w:pPr>
+        <w:pStyle w:val="ListParagraph"/>
+      </w:pPr>
+    </w:p>
+    <w:p>
+      <w:pPr>
+        <w:pStyle w:val="ListParagraph"/>
+      </w:pPr>
+    </w:p>
+    <w:p>
+      <w:pPr>
+        <w:pStyle w:val="ListParagraph"/>
+      </w:pPr>
+    </w:p>
+    <w:p>
+      <w:pPr>
+        <w:pStyle w:val="ListParagraph"/>
+      </w:pPr>
+    </w:p>
+    <w:p>
+      <w:pPr>
+        <w:pStyle w:val="ListParagraph"/>
         <w:numPr>
           <w:ilvl w:val="0"/>
           <w:numId w:val="2"/>
@@ -1603,44 +1602,20 @@
       </w:pPr>
       <w:r>
         <w:rPr>
-          <w:b/>
-          <w:bCs/>
-          <w:sz w:val="28"/>
-          <w:szCs w:val="28"/>
-        </w:rPr>
-        <w:t xml:space="preserve">Accès </w:t>
-      </w:r>
-      <w:hyperlink r:id="rId21" w:history="1">
-        <w:r>
-          <w:rPr>
-            <w:rStyle w:val="Lienhypertexte"/>
-            <w:b/>
-            <w:bCs/>
-            <w:sz w:val="28"/>
-            <w:szCs w:val="28"/>
-          </w:rPr>
-          <w:t>http://localhost:8080</w:t>
-        </w:r>
-      </w:hyperlink>
-      <w:r>
-        <w:rPr>
-          <w:b/>
-          <w:bCs/>
-          <w:sz w:val="28"/>
-          <w:szCs w:val="28"/>
-        </w:rPr>
-        <w:t>:</w:t>
-      </w:r>
-    </w:p>
-    <w:p>
-      <w:pPr>
-        <w:ind w:left="360"/>
-      </w:pPr>
-      <w:r>
+          <w:noProof/>
+        </w:rPr>
         <w:drawing>
-          <wp:inline distT="0" distB="0" distL="0" distR="0" wp14:anchorId="75A59872" wp14:editId="0A3B8F73">
+          <wp:anchor distT="0" distB="0" distL="114300" distR="114300" simplePos="0" relativeHeight="251658752" behindDoc="0" locked="0" layoutInCell="1" allowOverlap="1" wp14:anchorId="75A59872" wp14:editId="6AD53FCF">
+            <wp:simplePos x="0" y="0"/>
+            <wp:positionH relativeFrom="column">
+              <wp:posOffset>233680</wp:posOffset>
+            </wp:positionH>
+            <wp:positionV relativeFrom="paragraph">
+              <wp:posOffset>563880</wp:posOffset>
+            </wp:positionV>
             <wp:extent cx="5760720" cy="2965450"/>
-            <wp:effectExtent l="0" t="0" r="0" b="0"/>
+            <wp:effectExtent l="19050" t="19050" r="0" b="6350"/>
+            <wp:wrapTopAndBottom/>
             <wp:docPr id="1" name="Image 1"/>
             <wp:cNvGraphicFramePr>
               <a:graphicFrameLocks xmlns:a="http://schemas.openxmlformats.org/drawingml/2006/main" noChangeAspect="1"/>
@@ -1653,7 +1628,13 @@
                     <pic:cNvPicPr/>
                   </pic:nvPicPr>
                   <pic:blipFill>
-                    <a:blip r:embed="rId22"/>
+                    <a:blip r:embed="rId21">
+                      <a:extLst>
+                        <a:ext uri="{28A0092B-C50C-407E-A947-70E740481C1C}">
+                          <a14:useLocalDpi xmlns:a14="http://schemas.microsoft.com/office/drawing/2010/main" val="0"/>
+                        </a:ext>
+                      </a:extLst>
+                    </a:blip>
                     <a:stretch>
                       <a:fillRect/>
                     </a:stretch>
@@ -1666,13 +1647,59 @@
                     <a:prstGeom prst="rect">
                       <a:avLst/>
                     </a:prstGeom>
+                    <a:ln>
+                      <a:solidFill>
+                        <a:schemeClr val="tx1"/>
+                      </a:solidFill>
+                    </a:ln>
                   </pic:spPr>
                 </pic:pic>
               </a:graphicData>
             </a:graphic>
-          </wp:inline>
+            <wp14:sizeRelH relativeFrom="page">
+              <wp14:pctWidth>0</wp14:pctWidth>
+            </wp14:sizeRelH>
+            <wp14:sizeRelV relativeFrom="page">
+              <wp14:pctHeight>0</wp14:pctHeight>
+            </wp14:sizeRelV>
+          </wp:anchor>
         </w:drawing>
       </w:r>
+      <w:r>
+        <w:rPr>
+          <w:b/>
+          <w:bCs/>
+          <w:sz w:val="28"/>
+          <w:szCs w:val="28"/>
+        </w:rPr>
+        <w:t xml:space="preserve">Accès </w:t>
+      </w:r>
+      <w:hyperlink r:id="rId22" w:history="1">
+        <w:r>
+          <w:rPr>
+            <w:rStyle w:val="Hyperlink"/>
+            <w:b/>
+            <w:bCs/>
+            <w:sz w:val="28"/>
+            <w:szCs w:val="28"/>
+          </w:rPr>
+          <w:t>http://localhost:8080</w:t>
+        </w:r>
+      </w:hyperlink>
+      <w:r>
+        <w:rPr>
+          <w:b/>
+          <w:bCs/>
+          <w:sz w:val="28"/>
+          <w:szCs w:val="28"/>
+        </w:rPr>
+        <w:t>:</w:t>
+      </w:r>
+    </w:p>
+    <w:p>
+      <w:pPr>
+        <w:ind w:left="360"/>
+      </w:pPr>
     </w:p>
     <w:p/>
     <w:sectPr>
@@ -1720,7 +1747,7 @@
 <w:ftr xmlns:wpc="http://schemas.microsoft.com/office/word/2010/wordprocessingCanvas" xmlns:cx="http://schemas.microsoft.com/office/drawing/2014/chartex" xmlns:cx1="http://schemas.microsoft.com/office/drawing/2015/9/8/chartex" xmlns:cx2="http://schemas.microsoft.com/office/drawing/2015/10/21/chartex" xmlns:cx3="http://schemas.microsoft.com/office/drawing/2016/5/9/chartex" xmlns:cx4="http://schemas.microsoft.com/office/drawing/2016/5/10/chartex" xmlns:cx5="http://schemas.microsoft.com/office/drawing/2016/5/11/chartex" xmlns:cx6="http://schemas.microsoft.com/office/drawing/2016/5/12/chartex" xmlns:cx7="http://schemas.microsoft.com/office/drawing/2016/5/13/chartex" xmlns:cx8="http://schemas.microsoft.com/office/drawing/2016/5/14/chartex" xmlns:mc="http://schemas.openxmlformats.org/markup-compatibility/2006" xmlns:aink="http://schemas.microsoft.com/office/drawing/2016/ink" xmlns:am3d="http://schemas.microsoft.com/office/drawing/2017/model3d" xmlns:o="urn:schemas-microsoft-com:office:office" xmlns:r="http://schemas.openxmlformats.org/officeDocument/2006/relationships" xmlns:m="http://schemas.openxmlformats.org/officeDocument/2006/math" xmlns:v="urn:schemas-microsoft-com:vml" xmlns:wp14="http://schemas.microsoft.com/office/word/2010/wordprocessingDrawing" xmlns:wp="http://schemas.openxmlformats.org/drawingml/2006/wordprocessingDrawing" xmlns:w10="urn:schemas-microsoft-com:office:word" xmlns:w="http://schemas.openxmlformats.org/wordprocessingml/2006/main" xmlns:w14="http://schemas.microsoft.com/office/word/2010/wordml" xmlns:w15="http://schemas.microsoft.com/office/word/2012/wordml" xmlns:w16cex="http://schemas.microsoft.com/office/word/2018/wordml/cex" xmlns:w16cid="http://schemas.microsoft.com/office/word/2016/wordml/cid" xmlns:w16="http://schemas.microsoft.com/office/word/2018/wordml" xmlns:w16sdtdh="http://schemas.microsoft.com/office/word/2020/wordml/sdtdatahash" xmlns:w16se="http://schemas.microsoft.com/office/word/2015/wordml/symex" xmlns:wpg="http://schemas.microsoft.com/office/word/2010/wordprocessingGroup" xmlns:wpi="http://schemas.microsoft.com/office/word/2010/wordprocessingInk" xmlns:wne="http://schemas.microsoft.com/office/word/2006/wordml" xmlns:wps="http://schemas.microsoft.com/office/word/2010/wordprocessingShape" mc:Ignorable="w14 w15 w16se w16cid w16 w16cex w16sdtdh wp14">
   <w:p>
     <w:pPr>
-      <w:pStyle w:val="Pieddepage"/>
+      <w:pStyle w:val="Footer"/>
     </w:pPr>
   </w:p>
 </w:ftr>
@@ -1730,7 +1757,7 @@
 <w:ftr xmlns:wpc="http://schemas.microsoft.com/office/word/2010/wordprocessingCanvas" xmlns:cx="http://schemas.microsoft.com/office/drawing/2014/chartex" xmlns:cx1="http://schemas.microsoft.com/office/drawing/2015/9/8/chartex" xmlns:cx2="http://schemas.microsoft.com/office/drawing/2015/10/21/chartex" xmlns:cx3="http://schemas.microsoft.com/office/drawing/2016/5/9/chartex" xmlns:cx4="http://schemas.microsoft.com/office/drawing/2016/5/10/chartex" xmlns:cx5="http://schemas.microsoft.com/office/drawing/2016/5/11/chartex" xmlns:cx6="http://schemas.microsoft.com/office/drawing/2016/5/12/chartex" xmlns:cx7="http://schemas.microsoft.com/office/drawing/2016/5/13/chartex" xmlns:cx8="http://schemas.microsoft.com/office/drawing/2016/5/14/chartex" xmlns:mc="http://schemas.openxmlformats.org/markup-compatibility/2006" xmlns:aink="http://schemas.microsoft.com/office/drawing/2016/ink" xmlns:am3d="http://schemas.microsoft.com/office/drawing/2017/model3d" xmlns:o="urn:schemas-microsoft-com:office:office" xmlns:r="http://schemas.openxmlformats.org/officeDocument/2006/relationships" xmlns:m="http://schemas.openxmlformats.org/officeDocument/2006/math" xmlns:v="urn:schemas-microsoft-com:vml" xmlns:wp14="http://schemas.microsoft.com/office/word/2010/wordprocessingDrawing" xmlns:wp="http://schemas.openxmlformats.org/drawingml/2006/wordprocessingDrawing" xmlns:w10="urn:schemas-microsoft-com:office:word" xmlns:w="http://schemas.openxmlformats.org/wordprocessingml/2006/main" xmlns:w14="http://schemas.microsoft.com/office/word/2010/wordml" xmlns:w15="http://schemas.microsoft.com/office/word/2012/wordml" xmlns:w16cex="http://schemas.microsoft.com/office/word/2018/wordml/cex" xmlns:w16cid="http://schemas.microsoft.com/office/word/2016/wordml/cid" xmlns:w16="http://schemas.microsoft.com/office/word/2018/wordml" xmlns:w16sdtdh="http://schemas.microsoft.com/office/word/2020/wordml/sdtdatahash" xmlns:w16se="http://schemas.microsoft.com/office/word/2015/wordml/symex" xmlns:wpg="http://schemas.microsoft.com/office/word/2010/wordprocessingGroup" xmlns:wpi="http://schemas.microsoft.com/office/word/2010/wordprocessingInk" xmlns:wne="http://schemas.microsoft.com/office/word/2006/wordml" xmlns:wps="http://schemas.microsoft.com/office/word/2010/wordprocessingShape" mc:Ignorable="w14 w15 w16se w16cid w16 w16cex w16sdtdh wp14">
   <w:p>
     <w:pPr>
-      <w:pStyle w:val="Pieddepage"/>
+      <w:pStyle w:val="Footer"/>
     </w:pPr>
   </w:p>
 </w:ftr>
@@ -1740,7 +1767,7 @@
 <w:ftr xmlns:wpc="http://schemas.microsoft.com/office/word/2010/wordprocessingCanvas" xmlns:cx="http://schemas.microsoft.com/office/drawing/2014/chartex" xmlns:cx1="http://schemas.microsoft.com/office/drawing/2015/9/8/chartex" xmlns:cx2="http://schemas.microsoft.com/office/drawing/2015/10/21/chartex" xmlns:cx3="http://schemas.microsoft.com/office/drawing/2016/5/9/chartex" xmlns:cx4="http://schemas.microsoft.com/office/drawing/2016/5/10/chartex" xmlns:cx5="http://schemas.microsoft.com/office/drawing/2016/5/11/chartex" xmlns:cx6="http://schemas.microsoft.com/office/drawing/2016/5/12/chartex" xmlns:cx7="http://schemas.microsoft.com/office/drawing/2016/5/13/chartex" xmlns:cx8="http://schemas.microsoft.com/office/drawing/2016/5/14/chartex" xmlns:mc="http://schemas.openxmlformats.org/markup-compatibility/2006" xmlns:aink="http://schemas.microsoft.com/office/drawing/2016/ink" xmlns:am3d="http://schemas.microsoft.com/office/drawing/2017/model3d" xmlns:o="urn:schemas-microsoft-com:office:office" xmlns:r="http://schemas.openxmlformats.org/officeDocument/2006/relationships" xmlns:m="http://schemas.openxmlformats.org/officeDocument/2006/math" xmlns:v="urn:schemas-microsoft-com:vml" xmlns:wp14="http://schemas.microsoft.com/office/word/2010/wordprocessingDrawing" xmlns:wp="http://schemas.openxmlformats.org/drawingml/2006/wordprocessingDrawing" xmlns:w10="urn:schemas-microsoft-com:office:word" xmlns:w="http://schemas.openxmlformats.org/wordprocessingml/2006/main" xmlns:w14="http://schemas.microsoft.com/office/word/2010/wordml" xmlns:w15="http://schemas.microsoft.com/office/word/2012/wordml" xmlns:w16cex="http://schemas.microsoft.com/office/word/2018/wordml/cex" xmlns:w16cid="http://schemas.microsoft.com/office/word/2016/wordml/cid" xmlns:w16="http://schemas.microsoft.com/office/word/2018/wordml" xmlns:w16sdtdh="http://schemas.microsoft.com/office/word/2020/wordml/sdtdatahash" xmlns:w16se="http://schemas.microsoft.com/office/word/2015/wordml/symex" xmlns:wpg="http://schemas.microsoft.com/office/word/2010/wordprocessingGroup" xmlns:wpi="http://schemas.microsoft.com/office/word/2010/wordprocessingInk" xmlns:wne="http://schemas.microsoft.com/office/word/2006/wordml" xmlns:wps="http://schemas.microsoft.com/office/word/2010/wordprocessingShape" mc:Ignorable="w14 w15 w16se w16cid w16 w16cex w16sdtdh wp14">
   <w:p>
     <w:pPr>
-      <w:pStyle w:val="Pieddepage"/>
+      <w:pStyle w:val="Footer"/>
     </w:pPr>
   </w:p>
 </w:ftr>
@@ -1775,7 +1802,7 @@
 <w:hdr xmlns:wpc="http://schemas.microsoft.com/office/word/2010/wordprocessingCanvas" xmlns:cx="http://schemas.microsoft.com/office/drawing/2014/chartex" xmlns:cx1="http://schemas.microsoft.com/office/drawing/2015/9/8/chartex" xmlns:cx2="http://schemas.microsoft.com/office/drawing/2015/10/21/chartex" xmlns:cx3="http://schemas.microsoft.com/office/drawing/2016/5/9/chartex" xmlns:cx4="http://schemas.microsoft.com/office/drawing/2016/5/10/chartex" xmlns:cx5="http://schemas.microsoft.com/office/drawing/2016/5/11/chartex" xmlns:cx6="http://schemas.microsoft.com/office/drawing/2016/5/12/chartex" xmlns:cx7="http://schemas.microsoft.com/office/drawing/2016/5/13/chartex" xmlns:cx8="http://schemas.microsoft.com/office/drawing/2016/5/14/chartex" xmlns:mc="http://schemas.openxmlformats.org/markup-compatibility/2006" xmlns:aink="http://schemas.microsoft.com/office/drawing/2016/ink" xmlns:am3d="http://schemas.microsoft.com/office/drawing/2017/model3d" xmlns:o="urn:schemas-microsoft-com:office:office" xmlns:r="http://schemas.openxmlformats.org/officeDocument/2006/relationships" xmlns:m="http://schemas.openxmlformats.org/officeDocument/2006/math" xmlns:v="urn:schemas-microsoft-com:vml" xmlns:wp14="http://schemas.microsoft.com/office/word/2010/wordprocessingDrawing" xmlns:wp="http://schemas.openxmlformats.org/drawingml/2006/wordprocessingDrawing" xmlns:w10="urn:schemas-microsoft-com:office:word" xmlns:w="http://schemas.openxmlformats.org/wordprocessingml/2006/main" xmlns:w14="http://schemas.microsoft.com/office/word/2010/wordml" xmlns:w15="http://schemas.microsoft.com/office/word/2012/wordml" xmlns:w16cex="http://schemas.microsoft.com/office/word/2018/wordml/cex" xmlns:w16cid="http://schemas.microsoft.com/office/word/2016/wordml/cid" xmlns:w16="http://schemas.microsoft.com/office/word/2018/wordml" xmlns:w16sdtdh="http://schemas.microsoft.com/office/word/2020/wordml/sdtdatahash" xmlns:w16se="http://schemas.microsoft.com/office/word/2015/wordml/symex" xmlns:wpg="http://schemas.microsoft.com/office/word/2010/wordprocessingGroup" xmlns:wpi="http://schemas.microsoft.com/office/word/2010/wordprocessingInk" xmlns:wne="http://schemas.microsoft.com/office/word/2006/wordml" xmlns:wps="http://schemas.microsoft.com/office/word/2010/wordprocessingShape" mc:Ignorable="w14 w15 w16se w16cid w16 w16cex w16sdtdh wp14">
   <w:p>
     <w:pPr>
-      <w:pStyle w:val="En-tte"/>
+      <w:pStyle w:val="Header"/>
     </w:pPr>
   </w:p>
 </w:hdr>
@@ -1785,7 +1812,7 @@
 <w:hdr xmlns:wpc="http://schemas.microsoft.com/office/word/2010/wordprocessingCanvas" xmlns:cx="http://schemas.microsoft.com/office/drawing/2014/chartex" xmlns:cx1="http://schemas.microsoft.com/office/drawing/2015/9/8/chartex" xmlns:cx2="http://schemas.microsoft.com/office/drawing/2015/10/21/chartex" xmlns:cx3="http://schemas.microsoft.com/office/drawing/2016/5/9/chartex" xmlns:cx4="http://schemas.microsoft.com/office/drawing/2016/5/10/chartex" xmlns:cx5="http://schemas.microsoft.com/office/drawing/2016/5/11/chartex" xmlns:cx6="http://schemas.microsoft.com/office/drawing/2016/5/12/chartex" xmlns:cx7="http://schemas.microsoft.com/office/drawing/2016/5/13/chartex" xmlns:cx8="http://schemas.microsoft.com/office/drawing/2016/5/14/chartex" xmlns:mc="http://schemas.openxmlformats.org/markup-compatibility/2006" xmlns:aink="http://schemas.microsoft.com/office/drawing/2016/ink" xmlns:am3d="http://schemas.microsoft.com/office/drawing/2017/model3d" xmlns:o="urn:schemas-microsoft-com:office:office" xmlns:r="http://schemas.openxmlformats.org/officeDocument/2006/relationships" xmlns:m="http://schemas.openxmlformats.org/officeDocument/2006/math" xmlns:v="urn:schemas-microsoft-com:vml" xmlns:wp14="http://schemas.microsoft.com/office/word/2010/wordprocessingDrawing" xmlns:wp="http://schemas.openxmlformats.org/drawingml/2006/wordprocessingDrawing" xmlns:w10="urn:schemas-microsoft-com:office:word" xmlns:w="http://schemas.openxmlformats.org/wordprocessingml/2006/main" xmlns:w14="http://schemas.microsoft.com/office/word/2010/wordml" xmlns:w15="http://schemas.microsoft.com/office/word/2012/wordml" xmlns:w16cex="http://schemas.microsoft.com/office/word/2018/wordml/cex" xmlns:w16cid="http://schemas.microsoft.com/office/word/2016/wordml/cid" xmlns:w16="http://schemas.microsoft.com/office/word/2018/wordml" xmlns:w16sdtdh="http://schemas.microsoft.com/office/word/2020/wordml/sdtdatahash" xmlns:w16se="http://schemas.microsoft.com/office/word/2015/wordml/symex" xmlns:wpg="http://schemas.microsoft.com/office/word/2010/wordprocessingGroup" xmlns:wpi="http://schemas.microsoft.com/office/word/2010/wordprocessingInk" xmlns:wne="http://schemas.microsoft.com/office/word/2006/wordml" xmlns:wps="http://schemas.microsoft.com/office/word/2010/wordprocessingShape" mc:Ignorable="w14 w15 w16se w16cid w16 w16cex w16sdtdh wp14">
   <w:p>
     <w:pPr>
-      <w:pStyle w:val="En-tte"/>
+      <w:pStyle w:val="Header"/>
     </w:pPr>
   </w:p>
 </w:hdr>
@@ -1795,7 +1822,7 @@
 <w:hdr xmlns:wpc="http://schemas.microsoft.com/office/word/2010/wordprocessingCanvas" xmlns:cx="http://schemas.microsoft.com/office/drawing/2014/chartex" xmlns:cx1="http://schemas.microsoft.com/office/drawing/2015/9/8/chartex" xmlns:cx2="http://schemas.microsoft.com/office/drawing/2015/10/21/chartex" xmlns:cx3="http://schemas.microsoft.com/office/drawing/2016/5/9/chartex" xmlns:cx4="http://schemas.microsoft.com/office/drawing/2016/5/10/chartex" xmlns:cx5="http://schemas.microsoft.com/office/drawing/2016/5/11/chartex" xmlns:cx6="http://schemas.microsoft.com/office/drawing/2016/5/12/chartex" xmlns:cx7="http://schemas.microsoft.com/office/drawing/2016/5/13/chartex" xmlns:cx8="http://schemas.microsoft.com/office/drawing/2016/5/14/chartex" xmlns:mc="http://schemas.openxmlformats.org/markup-compatibility/2006" xmlns:aink="http://schemas.microsoft.com/office/drawing/2016/ink" xmlns:am3d="http://schemas.microsoft.com/office/drawing/2017/model3d" xmlns:o="urn:schemas-microsoft-com:office:office" xmlns:r="http://schemas.openxmlformats.org/officeDocument/2006/relationships" xmlns:m="http://schemas.openxmlformats.org/officeDocument/2006/math" xmlns:v="urn:schemas-microsoft-com:vml" xmlns:wp14="http://schemas.microsoft.com/office/word/2010/wordprocessingDrawing" xmlns:wp="http://schemas.openxmlformats.org/drawingml/2006/wordprocessingDrawing" xmlns:w10="urn:schemas-microsoft-com:office:word" xmlns:w="http://schemas.openxmlformats.org/wordprocessingml/2006/main" xmlns:w14="http://schemas.microsoft.com/office/word/2010/wordml" xmlns:w15="http://schemas.microsoft.com/office/word/2012/wordml" xmlns:w16cex="http://schemas.microsoft.com/office/word/2018/wordml/cex" xmlns:w16cid="http://schemas.microsoft.com/office/word/2016/wordml/cid" xmlns:w16="http://schemas.microsoft.com/office/word/2018/wordml" xmlns:w16sdtdh="http://schemas.microsoft.com/office/word/2020/wordml/sdtdatahash" xmlns:w16se="http://schemas.microsoft.com/office/word/2015/wordml/symex" xmlns:wpg="http://schemas.microsoft.com/office/word/2010/wordprocessingGroup" xmlns:wpi="http://schemas.microsoft.com/office/word/2010/wordprocessingInk" xmlns:wne="http://schemas.microsoft.com/office/word/2006/wordml" xmlns:wps="http://schemas.microsoft.com/office/word/2010/wordprocessingShape" mc:Ignorable="w14 w15 w16se w16cid w16 w16cex w16sdtdh wp14">
   <w:p>
     <w:pPr>
-      <w:pStyle w:val="En-tte"/>
+      <w:pStyle w:val="Header"/>
     </w:pPr>
   </w:p>
 </w:hdr>
@@ -2504,13 +2531,13 @@
     <w:name w:val="Normal"/>
     <w:qFormat/>
   </w:style>
-  <w:style w:type="character" w:default="1" w:styleId="Policepardfaut">
+  <w:style w:type="character" w:default="1" w:styleId="DefaultParagraphFont">
     <w:name w:val="Default Paragraph Font"/>
     <w:uiPriority w:val="1"/>
     <w:semiHidden/>
     <w:unhideWhenUsed/>
   </w:style>
-  <w:style w:type="table" w:default="1" w:styleId="TableauNormal">
+  <w:style w:type="table" w:default="1" w:styleId="TableNormal">
     <w:name w:val="Normal Table"/>
     <w:uiPriority w:val="99"/>
     <w:semiHidden/>
@@ -2525,16 +2552,16 @@
       </w:tblCellMar>
     </w:tblPr>
   </w:style>
-  <w:style w:type="numbering" w:default="1" w:styleId="Aucuneliste">
+  <w:style w:type="numbering" w:default="1" w:styleId="NoList">
     <w:name w:val="No List"/>
     <w:uiPriority w:val="99"/>
     <w:semiHidden/>
     <w:unhideWhenUsed/>
   </w:style>
-  <w:style w:type="paragraph" w:styleId="En-tte">
+  <w:style w:type="paragraph" w:styleId="Header">
     <w:name w:val="header"/>
     <w:basedOn w:val="Normal"/>
-    <w:link w:val="En-tteCar"/>
+    <w:link w:val="HeaderChar"/>
     <w:uiPriority w:val="99"/>
     <w:unhideWhenUsed/>
     <w:rsid w:val="00340FAE"/>
@@ -2546,17 +2573,17 @@
       <w:spacing w:after="0" w:line="240" w:lineRule="auto"/>
     </w:pPr>
   </w:style>
-  <w:style w:type="character" w:customStyle="1" w:styleId="En-tteCar">
-    <w:name w:val="En-tête Car"/>
-    <w:basedOn w:val="Policepardfaut"/>
-    <w:link w:val="En-tte"/>
+  <w:style w:type="character" w:customStyle="1" w:styleId="HeaderChar">
+    <w:name w:val="Header Char"/>
+    <w:basedOn w:val="DefaultParagraphFont"/>
+    <w:link w:val="Header"/>
     <w:uiPriority w:val="99"/>
     <w:rsid w:val="00340FAE"/>
   </w:style>
-  <w:style w:type="paragraph" w:styleId="Pieddepage">
+  <w:style w:type="paragraph" w:styleId="Footer">
     <w:name w:val="footer"/>
     <w:basedOn w:val="Normal"/>
-    <w:link w:val="PieddepageCar"/>
+    <w:link w:val="FooterChar"/>
     <w:uiPriority w:val="99"/>
     <w:unhideWhenUsed/>
     <w:rsid w:val="00340FAE"/>
@@ -2568,14 +2595,14 @@
       <w:spacing w:after="0" w:line="240" w:lineRule="auto"/>
     </w:pPr>
   </w:style>
-  <w:style w:type="character" w:customStyle="1" w:styleId="PieddepageCar">
-    <w:name w:val="Pied de page Car"/>
-    <w:basedOn w:val="Policepardfaut"/>
-    <w:link w:val="Pieddepage"/>
+  <w:style w:type="character" w:customStyle="1" w:styleId="FooterChar">
+    <w:name w:val="Footer Char"/>
+    <w:basedOn w:val="DefaultParagraphFont"/>
+    <w:link w:val="Footer"/>
     <w:uiPriority w:val="99"/>
     <w:rsid w:val="00340FAE"/>
   </w:style>
-  <w:style w:type="paragraph" w:styleId="Paragraphedeliste">
+  <w:style w:type="paragraph" w:styleId="ListParagraph">
     <w:name w:val="List Paragraph"/>
     <w:basedOn w:val="Normal"/>
     <w:uiPriority w:val="34"/>
@@ -2586,9 +2613,9 @@
       <w:contextualSpacing/>
     </w:pPr>
   </w:style>
-  <w:style w:type="character" w:styleId="Lienhypertexte">
+  <w:style w:type="character" w:styleId="Hyperlink">
     <w:name w:val="Hyperlink"/>
-    <w:basedOn w:val="Policepardfaut"/>
+    <w:basedOn w:val="DefaultParagraphFont"/>
     <w:uiPriority w:val="99"/>
     <w:unhideWhenUsed/>
     <w:rsid w:val="00315935"/>
@@ -2597,9 +2624,9 @@
       <w:u w:val="single"/>
     </w:rPr>
   </w:style>
-  <w:style w:type="character" w:styleId="Mentionnonrsolue">
+  <w:style w:type="character" w:styleId="UnresolvedMention">
     <w:name w:val="Unresolved Mention"/>
-    <w:basedOn w:val="Policepardfaut"/>
+    <w:basedOn w:val="DefaultParagraphFont"/>
     <w:uiPriority w:val="99"/>
     <w:semiHidden/>
     <w:unhideWhenUsed/>

</xml_diff>